<commit_message>
typos and minor changes
</commit_message>
<xml_diff>
--- a/Partners-at-sea-text.docx
+++ b/Partners-at-sea-text.docx
@@ -1051,7 +1051,7 @@
         <w:t xml:space="preserve"> </w:t>
       </w:r>
       <w:r>
-        <w:t xml:space="preserve">two-fold: assessing whether if the same patterns of partnership were present in</w:t>
+        <w:t xml:space="preserve">two-fold: assessing whether the same patterns of partnership were present in</w:t>
       </w:r>
       <w:r>
         <w:t xml:space="preserve"> </w:t>
@@ -2172,24 +2172,19 @@
         <w:t xml:space="preserve"> </w:t>
       </w:r>
       <w:r>
-        <w:t xml:space="preserve">processed using the SISESATools R package</w:t>
-      </w:r>
-      <w:r>
-        <w:t xml:space="preserve"> </w:t>
-      </w:r>
-      <w:hyperlink r:id="rId32">
-        <w:r>
-          <w:rPr>
-            <w:rStyle w:val="Hyperlink"/>
-          </w:rPr>
-          <w:t xml:space="preserve">https://github.com/PabloMBooster/SISESATools</w:t>
-        </w:r>
-      </w:hyperlink>
-      <w:r>
-        <w:t xml:space="preserve"> </w:t>
-      </w:r>
-      <w:r>
-        <w:t xml:space="preserve">prior to this study. The SISESATools algorithms apply a two-hour threshold for</w:t>
+        <w:t xml:space="preserve">processed using the vmsR R package</w:t>
+      </w:r>
+      <w:r>
+        <w:t xml:space="preserve"> </w:t>
+      </w:r>
+      <w:r>
+        <w:t xml:space="preserve">(Marin and Joo, 2021)</w:t>
+      </w:r>
+      <w:r>
+        <w:t xml:space="preserve"> </w:t>
+      </w:r>
+      <w:r>
+        <w:t xml:space="preserve">prior to this study. The vmsR algorithms apply a two-hour threshold for</w:t>
       </w:r>
       <w:r>
         <w:t xml:space="preserve"> </w:t>
@@ -8200,11 +8195,11 @@
       <w:pPr>
         <w:pStyle w:val="Heading3"/>
       </w:pPr>
-      <w:bookmarkStart w:id="33" w:name="joint-movement-metrics"/>
+      <w:bookmarkStart w:id="32" w:name="joint-movement-metrics"/>
       <w:r>
         <w:t xml:space="preserve">Joint movement metrics</w:t>
       </w:r>
-      <w:bookmarkEnd w:id="33"/>
+      <w:bookmarkEnd w:id="32"/>
     </w:p>
     <w:p>
       <w:pPr>
@@ -9867,11 +9862,11 @@
       <w:pPr>
         <w:pStyle w:val="Heading3"/>
       </w:pPr>
-      <w:bookmarkStart w:id="34" w:name="X84c930af54e58d3e9ef307c6cebbbb1c73e60fd"/>
+      <w:bookmarkStart w:id="33" w:name="X84c930af54e58d3e9ef307c6cebbbb1c73e60fd"/>
       <w:r>
         <w:t xml:space="preserve">Identification of partners at see with Gaussian mixture models</w:t>
       </w:r>
-      <w:bookmarkEnd w:id="34"/>
+      <w:bookmarkEnd w:id="33"/>
     </w:p>
     <w:p>
       <w:pPr>
@@ -12027,42 +12022,42 @@
       <w:pPr>
         <w:pStyle w:val="Heading3"/>
       </w:pPr>
-      <w:bookmarkStart w:id="35" w:name="vessel-and-fleet-characterisation"/>
+      <w:bookmarkStart w:id="34" w:name="vessel-and-fleet-characterisation"/>
       <w:r>
         <w:t xml:space="preserve">Vessel and fleet characterisation</w:t>
       </w:r>
-      <w:bookmarkEnd w:id="35"/>
+      <w:bookmarkEnd w:id="34"/>
     </w:p>
     <w:p>
       <w:pPr>
         <w:pStyle w:val="FirstParagraph"/>
       </w:pPr>
       <w:r>
-        <w:t xml:space="preserve">We focused on the first group of each fleet, i.e. partners at sea. Their</w:t>
-      </w:r>
-      <w:r>
-        <w:t xml:space="preserve"> </w:t>
-      </w:r>
-      <w:r>
-        <w:t xml:space="preserve">relative importance in the fleets were represented by the proportions of vessels</w:t>
-      </w:r>
-      <w:r>
-        <w:t xml:space="preserve"> </w:t>
-      </w:r>
-      <w:r>
-        <w:t xml:space="preserve">and dyads involved in the cluster. For each fleet, the social relationships</w:t>
-      </w:r>
-      <w:r>
-        <w:t xml:space="preserve"> </w:t>
-      </w:r>
-      <w:r>
-        <w:t xml:space="preserve">between vessels that engaged at least once in partners at sea behaviour were</w:t>
-      </w:r>
-      <w:r>
-        <w:t xml:space="preserve"> </w:t>
-      </w:r>
-      <w:r>
-        <w:t xml:space="preserve">visually represented as a social network</w:t>
+        <w:t xml:space="preserve">We focused on the dyads of each fleet classified as cluster one, i.e. partners</w:t>
+      </w:r>
+      <w:r>
+        <w:t xml:space="preserve"> </w:t>
+      </w:r>
+      <w:r>
+        <w:t xml:space="preserve">at sea. Their relative importance in the fleets were represented by the</w:t>
+      </w:r>
+      <w:r>
+        <w:t xml:space="preserve"> </w:t>
+      </w:r>
+      <w:r>
+        <w:t xml:space="preserve">proportions of vessels and dyads involved in the cluster. For each fleet, the</w:t>
+      </w:r>
+      <w:r>
+        <w:t xml:space="preserve"> </w:t>
+      </w:r>
+      <w:r>
+        <w:t xml:space="preserve">social relationships between vessels that engaged at least once in partners at</w:t>
+      </w:r>
+      <w:r>
+        <w:t xml:space="preserve"> </w:t>
+      </w:r>
+      <w:r>
+        <w:t xml:space="preserve">sea behaviour were visually represented as a social network</w:t>
       </w:r>
       <w:r>
         <w:t xml:space="preserve"> </w:t>
@@ -12071,43 +12066,37 @@
         <w:t xml:space="preserve">(Scott, 1988; Jacoby and Freeman, 2016)</w:t>
       </w:r>
       <w:r>
-        <w:t xml:space="preserve">. The elements</w:t>
-      </w:r>
-      <w:r>
-        <w:t xml:space="preserve"> </w:t>
-      </w:r>
-      <w:r>
-        <w:t xml:space="preserve">of the sociomatrix of the network, i.e. adjacency matrix, represented the number</w:t>
-      </w:r>
-      <w:r>
-        <w:t xml:space="preserve"> </w:t>
-      </w:r>
-      <w:r>
-        <w:t xml:space="preserve">of partner-at-sea dyads between the vessels —that had at least one dyad in the</w:t>
-      </w:r>
-      <w:r>
-        <w:t xml:space="preserve"> </w:t>
-      </w:r>
-      <w:r>
-        <w:t xml:space="preserve">cluster. The Fruchterman and Reingold algorithm was chosen to draw the graph. It</w:t>
-      </w:r>
-      <w:r>
-        <w:t xml:space="preserve"> </w:t>
-      </w:r>
-      <w:r>
-        <w:t xml:space="preserve">positions the nodes of the graph in the space so that all edges are more or less</w:t>
-      </w:r>
-      <w:r>
-        <w:t xml:space="preserve"> </w:t>
-      </w:r>
-      <w:r>
-        <w:t xml:space="preserve">equal length and there are as few crossing edges as possible, aiming at an</w:t>
-      </w:r>
-      <w:r>
-        <w:t xml:space="preserve"> </w:t>
-      </w:r>
-      <w:r>
-        <w:t xml:space="preserve">aesthetic representation</w:t>
+        <w:t xml:space="preserve">. The elements of the sociomatrix of the network, i.e. adjacency</w:t>
+      </w:r>
+      <w:r>
+        <w:t xml:space="preserve"> </w:t>
+      </w:r>
+      <w:r>
+        <w:t xml:space="preserve">matrix, represented the number of partner-at-sea dyads between the vessels</w:t>
+      </w:r>
+      <w:r>
+        <w:t xml:space="preserve"> </w:t>
+      </w:r>
+      <w:r>
+        <w:t xml:space="preserve">—that had at least one dyad in the cluster. The Fruchterman and Reingold</w:t>
+      </w:r>
+      <w:r>
+        <w:t xml:space="preserve"> </w:t>
+      </w:r>
+      <w:r>
+        <w:t xml:space="preserve">algorithm was chosen to draw the graph. It positions the nodes of the graph in</w:t>
+      </w:r>
+      <w:r>
+        <w:t xml:space="preserve"> </w:t>
+      </w:r>
+      <w:r>
+        <w:t xml:space="preserve">the space so that all edges are more or less equal length and there are as few</w:t>
+      </w:r>
+      <w:r>
+        <w:t xml:space="preserve"> </w:t>
+      </w:r>
+      <w:r>
+        <w:t xml:space="preserve">crossing edges as possible, aiming at an aesthetic representation</w:t>
       </w:r>
       <w:r>
         <w:t xml:space="preserve"> </w:t>
@@ -12116,13 +12105,7 @@
         <w:t xml:space="preserve">(Fruchterman and Reingold, 1991)</w:t>
       </w:r>
       <w:r>
-        <w:t xml:space="preserve">. The igraph package was used for</w:t>
-      </w:r>
-      <w:r>
-        <w:t xml:space="preserve"> </w:t>
-      </w:r>
-      <w:r>
-        <w:t xml:space="preserve">this purpose</w:t>
+        <w:t xml:space="preserve">. The igraph package was used for this purpose</w:t>
       </w:r>
       <w:r>
         <w:t xml:space="preserve"> </w:t>
@@ -12188,7 +12171,7 @@
       <w:r>
         <w:t xml:space="preserve"> </w:t>
       </w:r>
-      <w:hyperlink r:id="rId36">
+      <w:hyperlink r:id="rId35">
         <w:r>
           <w:rPr>
             <w:rStyle w:val="Hyperlink"/>
@@ -12202,7 +12185,7 @@
       <w:r>
         <w:t xml:space="preserve">(</w:t>
       </w:r>
-      <w:hyperlink r:id="rId37">
+      <w:hyperlink r:id="rId36">
         <w:r>
           <w:rPr>
             <w:rStyle w:val="Hyperlink"/>
@@ -12218,21 +12201,21 @@
       <w:pPr>
         <w:pStyle w:val="Heading1"/>
       </w:pPr>
-      <w:bookmarkStart w:id="38" w:name="results"/>
+      <w:bookmarkStart w:id="37" w:name="results"/>
       <w:r>
         <w:t xml:space="preserve">Results</w:t>
       </w:r>
-      <w:bookmarkEnd w:id="38"/>
+      <w:bookmarkEnd w:id="37"/>
     </w:p>
     <w:p>
       <w:pPr>
         <w:pStyle w:val="Heading2"/>
       </w:pPr>
-      <w:bookmarkStart w:id="39" w:name="pelagic-pair-trawlers"/>
+      <w:bookmarkStart w:id="38" w:name="pelagic-pair-trawlers"/>
       <w:r>
         <w:t xml:space="preserve">Pelagic pair trawlers</w:t>
       </w:r>
-      <w:bookmarkEnd w:id="39"/>
+      <w:bookmarkEnd w:id="38"/>
     </w:p>
     <w:p>
       <w:pPr>
@@ -15288,7 +15271,7 @@
       <w:r>
         <w:t xml:space="preserve"> </w:t>
       </w:r>
-      <w:hyperlink r:id="rId40">
+      <w:hyperlink r:id="rId39">
         <w:r>
           <w:rPr>
             <w:rStyle w:val="Hyperlink"/>
@@ -15455,11 +15438,11 @@
       <w:pPr>
         <w:pStyle w:val="Heading2"/>
       </w:pPr>
-      <w:bookmarkStart w:id="41" w:name="dyads-from-other-fleets"/>
+      <w:bookmarkStart w:id="40" w:name="dyads-from-other-fleets"/>
       <w:r>
         <w:t xml:space="preserve">Dyads from other fleets</w:t>
       </w:r>
-      <w:bookmarkEnd w:id="41"/>
+      <w:bookmarkEnd w:id="40"/>
     </w:p>
     <w:p>
       <w:pPr>
@@ -15483,7 +15466,7 @@
       <w:r>
         <w:t xml:space="preserve"> </w:t>
       </w:r>
-      <w:hyperlink r:id="rId40">
+      <w:hyperlink r:id="rId39">
         <w:r>
           <w:rPr>
             <w:rStyle w:val="Hyperlink"/>
@@ -15586,38 +15569,7 @@
         <w:t xml:space="preserve"> </w:t>
       </w:r>
       <w:r>
-        <w:t xml:space="preserve">high (medians were</w:t>
-      </w:r>
-      <w:r>
-        <w:t xml:space="preserve"> </w:t>
-      </w:r>
-      <m:oMath>
-        <m:r>
-          <m:t>&gt;</m:t>
-        </m:r>
-        <m:r>
-          <m:t>0.65</m:t>
-        </m:r>
-      </m:oMath>
-      <w:r>
-        <w:t xml:space="preserve"> </w:t>
-      </w:r>
-      <w:r>
-        <w:t xml:space="preserve">and all posteriors were</w:t>
-      </w:r>
-      <w:r>
-        <w:t xml:space="preserve"> </w:t>
-      </w:r>
-      <m:oMath>
-        <m:r>
-          <m:t>&gt;</m:t>
-        </m:r>
-        <m:r>
-          <m:t>0.5</m:t>
-        </m:r>
-      </m:oMath>
-      <w:r>
-        <w:t xml:space="preserve">; Fig. 3) showing low</w:t>
+        <w:t xml:space="preserve">high (medians were &gt;0.65 and all posteriors were &gt;0.5; Fig. 3) showing low</w:t>
       </w:r>
       <w:r>
         <w:t xml:space="preserve"> </w:t>
@@ -15848,43 +15800,37 @@
         <w:t xml:space="preserve"> </w:t>
       </w:r>
       <w:r>
-        <w:t xml:space="preserve">partners at sea. This difference could be related to the different sampling rate</w:t>
-      </w:r>
-      <w:r>
-        <w:t xml:space="preserve"> </w:t>
-      </w:r>
-      <w:r>
-        <w:t xml:space="preserve">(10 minutes), which allows looking at a finer scale in joint movement, showing</w:t>
-      </w:r>
-      <w:r>
-        <w:t xml:space="preserve"> </w:t>
-      </w:r>
-      <w:r>
-        <w:t xml:space="preserve">that at this scale it is rather low. It could also be an indicator of a joint</w:t>
-      </w:r>
-      <w:r>
-        <w:t xml:space="preserve"> </w:t>
-      </w:r>
-      <w:r>
-        <w:t xml:space="preserve">movement that does not occur at a dyadic scale, i.e. a couple of vessels that</w:t>
-      </w:r>
-      <w:r>
-        <w:t xml:space="preserve"> </w:t>
-      </w:r>
-      <w:r>
-        <w:t xml:space="preserve">decide to move together; if larger groups were moving together, this pattern</w:t>
-      </w:r>
-      <w:r>
-        <w:t xml:space="preserve"> </w:t>
-      </w:r>
-      <w:r>
-        <w:t xml:space="preserve">would not have necessarily reflected in very high values in the dyadic movement</w:t>
-      </w:r>
-      <w:r>
-        <w:t xml:space="preserve"> </w:t>
-      </w:r>
-      <w:r>
-        <w:t xml:space="preserve">metrics.</w:t>
+        <w:t xml:space="preserve">partners at sea. This difference is not related to the different sampling rate</w:t>
+      </w:r>
+      <w:r>
+        <w:t xml:space="preserve"> </w:t>
+      </w:r>
+      <w:r>
+        <w:t xml:space="preserve">(10 minutes), which we confirmed by re-running the analyses for 60 minute</w:t>
+      </w:r>
+      <w:r>
+        <w:t xml:space="preserve"> </w:t>
+      </w:r>
+      <w:r>
+        <w:t xml:space="preserve">interpolated dyads. It could rather be an indication of a joint movement that</w:t>
+      </w:r>
+      <w:r>
+        <w:t xml:space="preserve"> </w:t>
+      </w:r>
+      <w:r>
+        <w:t xml:space="preserve">does not occur at a dyadic scale, i.e. a couple of vessels that decide to move</w:t>
+      </w:r>
+      <w:r>
+        <w:t xml:space="preserve"> </w:t>
+      </w:r>
+      <w:r>
+        <w:t xml:space="preserve">together; if larger groups were moving together, this pattern would not have</w:t>
+      </w:r>
+      <w:r>
+        <w:t xml:space="preserve"> </w:t>
+      </w:r>
+      <w:r>
+        <w:t xml:space="preserve">necessarily reflected in very high values in the dyadic movement metrics.</w:t>
       </w:r>
     </w:p>
     <w:p>
@@ -16035,42 +15981,93 @@
         <w:t xml:space="preserve"> </w:t>
       </w:r>
       <w:r>
-        <w:t xml:space="preserve">with</w:t>
+        <w:t xml:space="preserve">with &gt;1 dyad; loyalty =</w:t>
       </w:r>
       <w:r>
         <w:t xml:space="preserve"> </w:t>
       </w:r>
       <m:oMath>
         <m:r>
-          <m:t>&gt;</m:t>
-        </m:r>
+          <m:t>0.74</m:t>
+        </m:r>
+      </m:oMath>
+      <w:r>
+        <w:t xml:space="preserve">). Only</w:t>
+      </w:r>
+      <w:r>
+        <w:t xml:space="preserve"> </w:t>
+      </w:r>
+      <m:oMath>
+        <m:r>
+          <m:t>4</m:t>
+        </m:r>
+      </m:oMath>
+      <w:r>
+        <w:t xml:space="preserve"> </w:t>
+      </w:r>
+      <w:r>
+        <w:t xml:space="preserve">out of</w:t>
+      </w:r>
+      <w:r>
+        <w:t xml:space="preserve"> </w:t>
+      </w:r>
+      <m:oMath>
+        <m:r>
+          <m:t>70</m:t>
+        </m:r>
+      </m:oMath>
+      <w:r>
+        <w:t xml:space="preserve"> </w:t>
+      </w:r>
+      <w:r>
+        <w:t xml:space="preserve">mid-water otter trawlers engaged in partnership, which was exclusive</w:t>
+      </w:r>
+      <w:r>
+        <w:t xml:space="preserve"> </w:t>
+      </w:r>
+      <w:r>
+        <w:t xml:space="preserve">(loyalty =</w:t>
+      </w:r>
+      <w:r>
+        <w:t xml:space="preserve"> </w:t>
+      </w:r>
+      <m:oMath>
         <m:r>
           <m:t>1</m:t>
         </m:r>
       </m:oMath>
       <w:r>
-        <w:t xml:space="preserve"> </w:t>
-      </w:r>
-      <w:r>
-        <w:t xml:space="preserve">dyad; loyalty =</w:t>
+        <w:t xml:space="preserve">) and only occurred three times. In contrast,</w:t>
       </w:r>
       <w:r>
         <w:t xml:space="preserve"> </w:t>
       </w:r>
       <m:oMath>
         <m:r>
-          <m:t>0.74</m:t>
+          <m:t>43</m:t>
+        </m:r>
+        <m:r>
+          <m:t>%</m:t>
         </m:r>
       </m:oMath>
       <w:r>
-        <w:t xml:space="preserve">). Only</w:t>
+        <w:t xml:space="preserve"> </w:t>
+      </w:r>
+      <w:r>
+        <w:t xml:space="preserve">of the</w:t>
+      </w:r>
+      <w:r>
+        <w:t xml:space="preserve"> </w:t>
+      </w:r>
+      <w:r>
+        <w:t xml:space="preserve">anchovy purse-seiners engaged in partnership (or</w:t>
       </w:r>
       <w:r>
         <w:t xml:space="preserve"> </w:t>
       </w:r>
       <m:oMath>
         <m:r>
-          <m:t>4</m:t>
+          <m:t>327</m:t>
         </m:r>
       </m:oMath>
       <w:r>
@@ -16084,124 +16081,39 @@
       </w:r>
       <m:oMath>
         <m:r>
-          <m:t>70</m:t>
+          <m:t>757</m:t>
         </m:r>
       </m:oMath>
       <w:r>
         <w:t xml:space="preserve"> </w:t>
       </w:r>
       <w:r>
-        <w:t xml:space="preserve">mid-water otter trawlers engaged in partnership, which was exclusive</w:t>
-      </w:r>
-      <w:r>
-        <w:t xml:space="preserve"> </w:t>
-      </w:r>
-      <w:r>
-        <w:t xml:space="preserve">(loyalty =</w:t>
+        <w:t xml:space="preserve">vessels).</w:t>
       </w:r>
       <w:r>
         <w:t xml:space="preserve"> </w:t>
       </w:r>
       <m:oMath>
         <m:r>
-          <m:t>1</m:t>
+          <m:t>134</m:t>
         </m:r>
       </m:oMath>
       <w:r>
-        <w:t xml:space="preserve">) and only occurred three times. In contrast,</w:t>
-      </w:r>
-      <w:r>
-        <w:t xml:space="preserve"> </w:t>
+        <w:t xml:space="preserve"> </w:t>
+      </w:r>
+      <w:r>
+        <w:t xml:space="preserve">of these vessels were exclusive (</w:t>
       </w:r>
       <m:oMath>
         <m:r>
-          <m:t>43</m:t>
-        </m:r>
-        <m:r>
-          <m:t>%</m:t>
+          <m:t>132</m:t>
         </m:r>
       </m:oMath>
       <w:r>
         <w:t xml:space="preserve"> </w:t>
       </w:r>
       <w:r>
-        <w:t xml:space="preserve">of the</w:t>
-      </w:r>
-      <w:r>
-        <w:t xml:space="preserve"> </w:t>
-      </w:r>
-      <w:r>
-        <w:t xml:space="preserve">anchovy purse-seiners engaged in partnership (or</w:t>
-      </w:r>
-      <w:r>
-        <w:t xml:space="preserve"> </w:t>
-      </w:r>
-      <m:oMath>
-        <m:r>
-          <m:t>327</m:t>
-        </m:r>
-      </m:oMath>
-      <w:r>
-        <w:t xml:space="preserve"> </w:t>
-      </w:r>
-      <w:r>
-        <w:t xml:space="preserve">out of</w:t>
-      </w:r>
-      <w:r>
-        <w:t xml:space="preserve"> </w:t>
-      </w:r>
-      <m:oMath>
-        <m:r>
-          <m:t>757</m:t>
-        </m:r>
-      </m:oMath>
-      <w:r>
-        <w:t xml:space="preserve"> </w:t>
-      </w:r>
-      <w:r>
-        <w:t xml:space="preserve">vessels).</w:t>
-      </w:r>
-      <w:r>
-        <w:t xml:space="preserve"> </w:t>
-      </w:r>
-      <m:oMath>
-        <m:r>
-          <m:t>134</m:t>
-        </m:r>
-      </m:oMath>
-      <w:r>
-        <w:t xml:space="preserve"> </w:t>
-      </w:r>
-      <w:r>
-        <w:t xml:space="preserve">of these vessels were exclusive (</w:t>
-      </w:r>
-      <m:oMath>
-        <m:r>
-          <m:t>132</m:t>
-        </m:r>
-      </m:oMath>
-      <w:r>
-        <w:t xml:space="preserve"> </w:t>
-      </w:r>
-      <w:r>
-        <w:t xml:space="preserve">with</w:t>
-      </w:r>
-      <w:r>
-        <w:t xml:space="preserve"> </w:t>
-      </w:r>
-      <m:oMath>
-        <m:r>
-          <m:t>&gt;</m:t>
-        </m:r>
-        <m:r>
-          <m:t>1</m:t>
-        </m:r>
-      </m:oMath>
-      <w:r>
-        <w:t xml:space="preserve"> </w:t>
-      </w:r>
-      <w:r>
-        <w:t xml:space="preserve">dyad; loyalty =</w:t>
+        <w:t xml:space="preserve">with &gt;1 dyad; loyalty =</w:t>
       </w:r>
       <w:r>
         <w:t xml:space="preserve"> </w:t>
@@ -16237,11 +16149,11 @@
       <w:pPr>
         <w:pStyle w:val="Heading1"/>
       </w:pPr>
-      <w:bookmarkStart w:id="42" w:name="discussion"/>
+      <w:bookmarkStart w:id="41" w:name="discussion"/>
       <w:r>
         <w:t xml:space="preserve">Discussion</w:t>
       </w:r>
-      <w:bookmarkEnd w:id="42"/>
+      <w:bookmarkEnd w:id="41"/>
     </w:p>
     <w:p>
       <w:pPr>
@@ -16360,7 +16272,7 @@
       <w:r>
         <w:t xml:space="preserve"> </w:t>
       </w:r>
-      <w:hyperlink r:id="rId40">
+      <w:hyperlink r:id="rId39">
         <w:r>
           <w:rPr>
             <w:rStyle w:val="Hyperlink"/>
@@ -17000,9 +16912,87 @@
       <w:pPr>
         <w:pStyle w:val="Heading1"/>
       </w:pPr>
-      <w:bookmarkStart w:id="43" w:name="acknowledgements"/>
+      <w:bookmarkStart w:id="42" w:name="acknowledgements"/>
       <w:r>
         <w:t xml:space="preserve">Acknowledgements</w:t>
+      </w:r>
+      <w:bookmarkEnd w:id="42"/>
+    </w:p>
+    <w:p>
+      <w:pPr>
+        <w:pStyle w:val="FirstParagraph"/>
+      </w:pPr>
+      <w:r>
+        <w:t xml:space="preserve">The authors would like to thank Youen Vermard and Fabien Forget for useful</w:t>
+      </w:r>
+      <w:r>
+        <w:t xml:space="preserve"> </w:t>
+      </w:r>
+      <w:r>
+        <w:t xml:space="preserve">feedback on the French fleets operating in the North-East Atlantic Ocean and the</w:t>
+      </w:r>
+      <w:r>
+        <w:t xml:space="preserve"> </w:t>
+      </w:r>
+      <w:r>
+        <w:t xml:space="preserve">Indian Ocean, respectively. Youen’s feedback on data processing was of great</w:t>
+      </w:r>
+      <w:r>
+        <w:t xml:space="preserve"> </w:t>
+      </w:r>
+      <w:r>
+        <w:t xml:space="preserve">help, as well. We also acknowledge the collaboration of Ob7 – Observatoire des</w:t>
+      </w:r>
+      <w:r>
+        <w:t xml:space="preserve"> </w:t>
+      </w:r>
+      <w:r>
+        <w:t xml:space="preserve">Ecosystèmes Pélagiques Tropicaux exploités, for the tuna dataset. The tuna data</w:t>
+      </w:r>
+      <w:r>
+        <w:t xml:space="preserve"> </w:t>
+      </w:r>
+      <w:r>
+        <w:t xml:space="preserve">used in this study were collected through the Data Collection Framework (Reg</w:t>
+      </w:r>
+      <w:r>
+        <w:t xml:space="preserve"> </w:t>
+      </w:r>
+      <w:r>
+        <w:t xml:space="preserve">2017/1004 and 2016/1251) funded by both IRD and the European Union. We are also</w:t>
+      </w:r>
+      <w:r>
+        <w:t xml:space="preserve"> </w:t>
+      </w:r>
+      <w:r>
+        <w:t xml:space="preserve">grateful to Emily Walker for codes related to the tuna purse-seine fishery.</w:t>
+      </w:r>
+      <w:r>
+        <w:t xml:space="preserve"> </w:t>
+      </w:r>
+      <w:r>
+        <w:t xml:space="preserve">Guidance for use of servers and different computers from Olivier Berthele and</w:t>
+      </w:r>
+      <w:r>
+        <w:t xml:space="preserve"> </w:t>
+      </w:r>
+      <w:r>
+        <w:t xml:space="preserve">Audric Vigier were key in the first stages of this work, when Rocío Joo’s work</w:t>
+      </w:r>
+      <w:r>
+        <w:t xml:space="preserve"> </w:t>
+      </w:r>
+      <w:r>
+        <w:t xml:space="preserve">computer was a mess. Thanks to both of you.</w:t>
+      </w:r>
+    </w:p>
+    <w:p>
+      <w:pPr>
+        <w:pStyle w:val="Heading1"/>
+      </w:pPr>
+      <w:bookmarkStart w:id="43" w:name="authors-contributions"/>
+      <w:r>
+        <w:t xml:space="preserve">Authors’ contributions</w:t>
       </w:r>
       <w:bookmarkEnd w:id="43"/>
     </w:p>
@@ -17011,76 +17001,46 @@
         <w:pStyle w:val="FirstParagraph"/>
       </w:pPr>
       <w:r>
-        <w:t xml:space="preserve">The authors would like to thank Youen Vermard and Fabien Forget for useful</w:t>
-      </w:r>
-      <w:r>
-        <w:t xml:space="preserve"> </w:t>
-      </w:r>
-      <w:r>
-        <w:t xml:space="preserve">feedback on the French fleets operating in the North-East Atlantic Ocean and the</w:t>
-      </w:r>
-      <w:r>
-        <w:t xml:space="preserve"> </w:t>
-      </w:r>
-      <w:r>
-        <w:t xml:space="preserve">Indian Ocean, respectively. Youen’s feedback on data processing was of great</w:t>
-      </w:r>
-      <w:r>
-        <w:t xml:space="preserve"> </w:t>
-      </w:r>
-      <w:r>
-        <w:t xml:space="preserve">help, as well. We also acknowledge the collaboration of Ob7 – Observatoire des</w:t>
-      </w:r>
-      <w:r>
-        <w:t xml:space="preserve"> </w:t>
-      </w:r>
-      <w:r>
-        <w:t xml:space="preserve">Ecosystèmes Pélagiques Tropicaux exploités, for the tuna dataset. The tuna data</w:t>
-      </w:r>
-      <w:r>
-        <w:t xml:space="preserve"> </w:t>
-      </w:r>
-      <w:r>
-        <w:t xml:space="preserve">used in this study were collected through the Data Collection Framework (Reg</w:t>
-      </w:r>
-      <w:r>
-        <w:t xml:space="preserve"> </w:t>
-      </w:r>
-      <w:r>
-        <w:t xml:space="preserve">2017/1004 and 2016/1251) funded by both IRD and the European Union. We are also</w:t>
-      </w:r>
-      <w:r>
-        <w:t xml:space="preserve"> </w:t>
-      </w:r>
-      <w:r>
-        <w:t xml:space="preserve">grateful to Emily Walker for codes related to the tuna purse-seine fishery.</w:t>
-      </w:r>
-      <w:r>
-        <w:t xml:space="preserve"> </w:t>
-      </w:r>
-      <w:r>
-        <w:t xml:space="preserve">Guidance for use of servers and different computers from Olivier Berthele and</w:t>
-      </w:r>
-      <w:r>
-        <w:t xml:space="preserve"> </w:t>
-      </w:r>
-      <w:r>
-        <w:t xml:space="preserve">Audric Vigier were key in the first stages of this work, when Rocío Joo’s work</w:t>
-      </w:r>
-      <w:r>
-        <w:t xml:space="preserve"> </w:t>
-      </w:r>
-      <w:r>
-        <w:t xml:space="preserve">computer was a mess. Thanks to both of you.</w:t>
+        <w:t xml:space="preserve">RJ, SM and NB conceived the study. NG gave valuable insights on fishing</w:t>
+      </w:r>
+      <w:r>
+        <w:t xml:space="preserve"> </w:t>
+      </w:r>
+      <w:r>
+        <w:t xml:space="preserve">behaviour at sea that were key to the study design and interpretation of</w:t>
+      </w:r>
+      <w:r>
+        <w:t xml:space="preserve"> </w:t>
+      </w:r>
+      <w:r>
+        <w:t xml:space="preserve">results. RJ led the data processing and analysis, with contributions from PM and</w:t>
+      </w:r>
+      <w:r>
+        <w:t xml:space="preserve"> </w:t>
+      </w:r>
+      <w:r>
+        <w:t xml:space="preserve">JR. MPE suggested and helped implementing the GMM. RJ led the writing of the</w:t>
+      </w:r>
+      <w:r>
+        <w:t xml:space="preserve"> </w:t>
+      </w:r>
+      <w:r>
+        <w:t xml:space="preserve">manuscript. SM, NB and MPE made major contributions to the manuscript, and NG</w:t>
+      </w:r>
+      <w:r>
+        <w:t xml:space="preserve"> </w:t>
+      </w:r>
+      <w:r>
+        <w:t xml:space="preserve">and PM made minor contributions to it.</w:t>
       </w:r>
     </w:p>
     <w:p>
       <w:pPr>
         <w:pStyle w:val="Heading1"/>
       </w:pPr>
-      <w:bookmarkStart w:id="44" w:name="authors-contributions"/>
-      <w:r>
-        <w:t xml:space="preserve">Authors’ contributions</w:t>
+      <w:bookmarkStart w:id="44" w:name="data-and-codes-availability-statement"/>
+      <w:r>
+        <w:t xml:space="preserve">Data and codes availability statement</w:t>
       </w:r>
       <w:bookmarkEnd w:id="44"/>
     </w:p>
@@ -17089,54 +17049,6 @@
         <w:pStyle w:val="FirstParagraph"/>
       </w:pPr>
       <w:r>
-        <w:t xml:space="preserve">RJ, SM and NB conceived the study. NG gave valuable insights on fishing</w:t>
-      </w:r>
-      <w:r>
-        <w:t xml:space="preserve"> </w:t>
-      </w:r>
-      <w:r>
-        <w:t xml:space="preserve">behaviour at sea that were key to the study design and interpretation of</w:t>
-      </w:r>
-      <w:r>
-        <w:t xml:space="preserve"> </w:t>
-      </w:r>
-      <w:r>
-        <w:t xml:space="preserve">results. RJ led the data processing and analysis, with contributions from PM and</w:t>
-      </w:r>
-      <w:r>
-        <w:t xml:space="preserve"> </w:t>
-      </w:r>
-      <w:r>
-        <w:t xml:space="preserve">JR. MPE suggested and helped implementing the GMM. RJ led the writing of the</w:t>
-      </w:r>
-      <w:r>
-        <w:t xml:space="preserve"> </w:t>
-      </w:r>
-      <w:r>
-        <w:t xml:space="preserve">manuscript. SM, NB and MPE made major contributions to the manuscript, and NG</w:t>
-      </w:r>
-      <w:r>
-        <w:t xml:space="preserve"> </w:t>
-      </w:r>
-      <w:r>
-        <w:t xml:space="preserve">and PM made minor contributions to it.</w:t>
-      </w:r>
-    </w:p>
-    <w:p>
-      <w:pPr>
-        <w:pStyle w:val="Heading1"/>
-      </w:pPr>
-      <w:bookmarkStart w:id="45" w:name="data-and-codes-availability-statement"/>
-      <w:r>
-        <w:t xml:space="preserve">Data and codes availability statement</w:t>
-      </w:r>
-      <w:bookmarkEnd w:id="45"/>
-    </w:p>
-    <w:p>
-      <w:pPr>
-        <w:pStyle w:val="FirstParagraph"/>
-      </w:pPr>
-      <w:r>
         <w:t xml:space="preserve">The dyads’ metrics along with all of the R codes for GMM and computation of the</w:t>
       </w:r>
       <w:r>
@@ -17148,7 +17060,7 @@
       <w:r>
         <w:t xml:space="preserve"> </w:t>
       </w:r>
-      <w:hyperlink r:id="rId46">
+      <w:hyperlink r:id="rId45">
         <w:r>
           <w:rPr>
             <w:rStyle w:val="Hyperlink"/>
@@ -17162,7 +17074,7 @@
       <w:r>
         <w:t xml:space="preserve"> </w:t>
       </w:r>
-      <w:hyperlink r:id="rId47">
+      <w:hyperlink r:id="rId46">
         <w:r>
           <w:rPr>
             <w:rStyle w:val="Hyperlink"/>
@@ -17184,11 +17096,11 @@
       <w:pPr>
         <w:pStyle w:val="Heading1"/>
       </w:pPr>
-      <w:bookmarkStart w:id="48" w:name="figure-captions"/>
+      <w:bookmarkStart w:id="47" w:name="figure-captions"/>
       <w:r>
         <w:t xml:space="preserve">Figure captions</w:t>
       </w:r>
-      <w:bookmarkEnd w:id="48"/>
+      <w:bookmarkEnd w:id="47"/>
     </w:p>
     <w:p>
       <w:pPr>
@@ -17830,7 +17742,7 @@
       </w:r>
     </w:p>
     <w:bookmarkStart w:id="98" w:name="refs"/>
-    <w:bookmarkStart w:id="50" w:name="ref-Aranda2009"/>
+    <w:bookmarkStart w:id="49" w:name="ref-Aranda2009"/>
     <w:p>
       <w:pPr>
         <w:pStyle w:val="Bibliography"/>
@@ -17841,7 +17753,7 @@
       <w:r>
         <w:t xml:space="preserve"> </w:t>
       </w:r>
-      <w:hyperlink r:id="rId49">
+      <w:hyperlink r:id="rId48">
         <w:r>
           <w:rPr>
             <w:rStyle w:val="Hyperlink"/>
@@ -17853,8 +17765,8 @@
         <w:t xml:space="preserve">.</w:t>
       </w:r>
     </w:p>
-    <w:bookmarkEnd w:id="50"/>
-    <w:bookmarkStart w:id="51" w:name="ref-Bertrand2005"/>
+    <w:bookmarkEnd w:id="49"/>
+    <w:bookmarkStart w:id="50" w:name="ref-Bertrand2005"/>
     <w:p>
       <w:pPr>
         <w:pStyle w:val="Bibliography"/>
@@ -17875,8 +17787,8 @@
         <w:t xml:space="preserve">. ICES Journal of Marine Science, 62: 477–482.</w:t>
       </w:r>
     </w:p>
-    <w:bookmarkEnd w:id="51"/>
-    <w:bookmarkStart w:id="53" w:name="ref-Bertrand2008"/>
+    <w:bookmarkEnd w:id="50"/>
+    <w:bookmarkStart w:id="52" w:name="ref-Bertrand2008"/>
     <w:p>
       <w:pPr>
         <w:pStyle w:val="Bibliography"/>
@@ -17902,7 +17814,7 @@
       <w:r>
         <w:t xml:space="preserve"> </w:t>
       </w:r>
-      <w:hyperlink r:id="rId52">
+      <w:hyperlink r:id="rId51">
         <w:r>
           <w:rPr>
             <w:rStyle w:val="Hyperlink"/>
@@ -17914,8 +17826,8 @@
         <w:t xml:space="preserve">.</w:t>
       </w:r>
     </w:p>
-    <w:bookmarkEnd w:id="53"/>
-    <w:bookmarkStart w:id="54" w:name="ref-biernacki2006model"/>
+    <w:bookmarkEnd w:id="52"/>
+    <w:bookmarkStart w:id="53" w:name="ref-biernacki2006model"/>
     <w:p>
       <w:pPr>
         <w:pStyle w:val="Bibliography"/>
@@ -17924,8 +17836,8 @@
         <w:t xml:space="preserve">Biernacki, C., Celeux, G., Govaert, G., and Langrognet, F. 2006. Model-based cluster and discriminant analysis with the mixmod software. Computational Statistics &amp; Data Analysis, 51: 587–600. Elsevier.</w:t>
       </w:r>
     </w:p>
-    <w:bookmarkEnd w:id="54"/>
-    <w:bookmarkStart w:id="55" w:name="ref-Bishop2006"/>
+    <w:bookmarkEnd w:id="53"/>
+    <w:bookmarkStart w:id="54" w:name="ref-Bishop2006"/>
     <w:p>
       <w:pPr>
         <w:pStyle w:val="Bibliography"/>
@@ -17934,8 +17846,8 @@
         <w:t xml:space="preserve">Bishop, C. M. 2006. Pattern recognition and machine learning. Springer, Singapore.</w:t>
       </w:r>
     </w:p>
-    <w:bookmarkEnd w:id="55"/>
-    <w:bookmarkStart w:id="56" w:name="ref-adehabitatLT"/>
+    <w:bookmarkEnd w:id="54"/>
+    <w:bookmarkStart w:id="55" w:name="ref-adehabitatLT"/>
     <w:p>
       <w:pPr>
         <w:pStyle w:val="Bibliography"/>
@@ -17944,8 +17856,8 @@
         <w:t xml:space="preserve">Calenge, C. 2006. The package adehabitat for the r software: Tool for the analysis of space and habitat use by animals. Ecological Modelling, 197: 1035.</w:t>
       </w:r>
     </w:p>
-    <w:bookmarkEnd w:id="56"/>
-    <w:bookmarkStart w:id="58" w:name="ref-igraph2006R"/>
+    <w:bookmarkEnd w:id="55"/>
+    <w:bookmarkStart w:id="57" w:name="ref-igraph2006R"/>
     <w:p>
       <w:pPr>
         <w:pStyle w:val="Bibliography"/>
@@ -17956,7 +17868,7 @@
       <w:r>
         <w:t xml:space="preserve"> </w:t>
       </w:r>
-      <w:hyperlink r:id="rId57">
+      <w:hyperlink r:id="rId56">
         <w:r>
           <w:rPr>
             <w:rStyle w:val="Hyperlink"/>
@@ -17968,8 +17880,8 @@
         <w:t xml:space="preserve">.</w:t>
       </w:r>
     </w:p>
-    <w:bookmarkEnd w:id="58"/>
-    <w:bookmarkStart w:id="59" w:name="ref-dempster1977maximum"/>
+    <w:bookmarkEnd w:id="57"/>
+    <w:bookmarkStart w:id="58" w:name="ref-dempster1977maximum"/>
     <w:p>
       <w:pPr>
         <w:pStyle w:val="Bibliography"/>
@@ -17978,8 +17890,8 @@
         <w:t xml:space="preserve">Dempster, A. P., Laird, N. M., and Rubin, D. B. 1977. Maximum likelihood from incomplete data via the em algorithm. Journal of the Royal Statistical Society: Series B (Methodological), 39: 1–22. Wiley Online Library.</w:t>
       </w:r>
     </w:p>
-    <w:bookmarkEnd w:id="59"/>
-    <w:bookmarkStart w:id="61" w:name="ref-Fruchterman1991"/>
+    <w:bookmarkEnd w:id="58"/>
+    <w:bookmarkStart w:id="60" w:name="ref-Fruchterman1991"/>
     <w:p>
       <w:pPr>
         <w:pStyle w:val="Bibliography"/>
@@ -17990,7 +17902,7 @@
       <w:r>
         <w:t xml:space="preserve"> </w:t>
       </w:r>
-      <w:hyperlink r:id="rId60">
+      <w:hyperlink r:id="rId59">
         <w:r>
           <w:rPr>
             <w:rStyle w:val="Hyperlink"/>
@@ -18005,8 +17917,8 @@
         <w:t xml:space="preserve">(Accessed 25 November 2018).</w:t>
       </w:r>
     </w:p>
-    <w:bookmarkEnd w:id="61"/>
-    <w:bookmarkStart w:id="63" w:name="ref-Gerritsen2012"/>
+    <w:bookmarkEnd w:id="60"/>
+    <w:bookmarkStart w:id="62" w:name="ref-Gerritsen2012"/>
     <w:p>
       <w:pPr>
         <w:pStyle w:val="Bibliography"/>
@@ -18017,7 +17929,7 @@
       <w:r>
         <w:t xml:space="preserve"> </w:t>
       </w:r>
-      <w:hyperlink r:id="rId62">
+      <w:hyperlink r:id="rId61">
         <w:r>
           <w:rPr>
             <w:rStyle w:val="Hyperlink"/>
@@ -18029,8 +17941,8 @@
         <w:t xml:space="preserve">.</w:t>
       </w:r>
     </w:p>
-    <w:bookmarkEnd w:id="63"/>
-    <w:bookmarkStart w:id="64" w:name="ref-Gezelius2007"/>
+    <w:bookmarkEnd w:id="62"/>
+    <w:bookmarkStart w:id="63" w:name="ref-Gezelius2007"/>
     <w:p>
       <w:pPr>
         <w:pStyle w:val="Bibliography"/>
@@ -18039,8 +17951,8 @@
         <w:t xml:space="preserve">Gezelius, S. S. 2007. The social aspects of fishing effort. Human Ecology, 35: 587–599.</w:t>
       </w:r>
     </w:p>
-    <w:bookmarkEnd w:id="64"/>
-    <w:bookmarkStart w:id="65" w:name="ref-Gloaguen2016"/>
+    <w:bookmarkEnd w:id="63"/>
+    <w:bookmarkStart w:id="64" w:name="ref-Gloaguen2016"/>
     <w:p>
       <w:pPr>
         <w:pStyle w:val="Bibliography"/>
@@ -18049,8 +17961,8 @@
         <w:t xml:space="preserve">Gloaguen, P., Woillez, M., Mahévas, S., Vermard, Y., and Rivot, E. 2016. Is speed through water a better proxy for fishing activities than speed over ground? Aquatic Living Resources, 29: 210. EDP Sciences.</w:t>
       </w:r>
     </w:p>
-    <w:bookmarkEnd w:id="65"/>
-    <w:bookmarkStart w:id="67" w:name="ref-Gloaguen2015a"/>
+    <w:bookmarkEnd w:id="64"/>
+    <w:bookmarkStart w:id="66" w:name="ref-Gloaguen2015a"/>
     <w:p>
       <w:pPr>
         <w:pStyle w:val="Bibliography"/>
@@ -18061,7 +17973,7 @@
       <w:r>
         <w:t xml:space="preserve"> </w:t>
       </w:r>
-      <w:hyperlink r:id="rId66">
+      <w:hyperlink r:id="rId65">
         <w:r>
           <w:rPr>
             <w:rStyle w:val="Hyperlink"/>
@@ -18073,8 +17985,8 @@
         <w:t xml:space="preserve">.</w:t>
       </w:r>
     </w:p>
-    <w:bookmarkEnd w:id="67"/>
-    <w:bookmarkStart w:id="68" w:name="ref-Hancock1995"/>
+    <w:bookmarkEnd w:id="66"/>
+    <w:bookmarkStart w:id="67" w:name="ref-Hancock1995"/>
     <w:p>
       <w:pPr>
         <w:pStyle w:val="Bibliography"/>
@@ -18083,8 +17995,8 @@
         <w:t xml:space="preserve">Hancock, J., Hart, P. J. B., and Antezana, T. 1995. Searching behaviour and catch of horse mackerel (Trachurus murphyi) by industrial purse-seiners off south-central Chile. ICES Journal of Marine Science, 52: 991–1004.</w:t>
       </w:r>
     </w:p>
-    <w:bookmarkEnd w:id="68"/>
-    <w:bookmarkStart w:id="70" w:name="ref-Hinz2013"/>
+    <w:bookmarkEnd w:id="67"/>
+    <w:bookmarkStart w:id="69" w:name="ref-Hinz2013"/>
     <w:p>
       <w:pPr>
         <w:pStyle w:val="Bibliography"/>
@@ -18095,7 +18007,7 @@
       <w:r>
         <w:t xml:space="preserve"> </w:t>
       </w:r>
-      <w:hyperlink r:id="rId69">
+      <w:hyperlink r:id="rId68">
         <w:r>
           <w:rPr>
             <w:rStyle w:val="Hyperlink"/>
@@ -18107,8 +18019,8 @@
         <w:t xml:space="preserve">.</w:t>
       </w:r>
     </w:p>
-    <w:bookmarkEnd w:id="70"/>
-    <w:bookmarkStart w:id="72" w:name="ref-Holmes2011"/>
+    <w:bookmarkEnd w:id="69"/>
+    <w:bookmarkStart w:id="71" w:name="ref-Holmes2011"/>
     <w:p>
       <w:pPr>
         <w:pStyle w:val="Bibliography"/>
@@ -18119,7 +18031,7 @@
       <w:r>
         <w:t xml:space="preserve"> </w:t>
       </w:r>
-      <w:hyperlink r:id="rId71">
+      <w:hyperlink r:id="rId70">
         <w:r>
           <w:rPr>
             <w:rStyle w:val="Hyperlink"/>
@@ -18131,8 +18043,8 @@
         <w:t xml:space="preserve">.</w:t>
       </w:r>
     </w:p>
-    <w:bookmarkEnd w:id="72"/>
-    <w:bookmarkStart w:id="74" w:name="ref-Horta2012"/>
+    <w:bookmarkEnd w:id="71"/>
+    <w:bookmarkStart w:id="73" w:name="ref-Horta2012"/>
     <w:p>
       <w:pPr>
         <w:pStyle w:val="Bibliography"/>
@@ -18143,7 +18055,7 @@
       <w:r>
         <w:t xml:space="preserve"> </w:t>
       </w:r>
-      <w:hyperlink r:id="rId73">
+      <w:hyperlink r:id="rId72">
         <w:r>
           <w:rPr>
             <w:rStyle w:val="Hyperlink"/>
@@ -18155,8 +18067,8 @@
         <w:t xml:space="preserve">.</w:t>
       </w:r>
     </w:p>
-    <w:bookmarkEnd w:id="74"/>
-    <w:bookmarkStart w:id="76" w:name="ref-Jacoby2016"/>
+    <w:bookmarkEnd w:id="73"/>
+    <w:bookmarkStart w:id="75" w:name="ref-Jacoby2016"/>
     <w:p>
       <w:pPr>
         <w:pStyle w:val="Bibliography"/>
@@ -18167,7 +18079,7 @@
       <w:r>
         <w:t xml:space="preserve"> </w:t>
       </w:r>
-      <w:hyperlink r:id="rId75">
+      <w:hyperlink r:id="rId74">
         <w:r>
           <w:rPr>
             <w:rStyle w:val="Hyperlink"/>
@@ -18179,8 +18091,8 @@
         <w:t xml:space="preserve">.</w:t>
       </w:r>
     </w:p>
-    <w:bookmarkEnd w:id="76"/>
-    <w:bookmarkStart w:id="77" w:name="ref-Joo2013"/>
+    <w:bookmarkEnd w:id="75"/>
+    <w:bookmarkStart w:id="76" w:name="ref-Joo2013"/>
     <w:p>
       <w:pPr>
         <w:pStyle w:val="Bibliography"/>
@@ -18189,8 +18101,8 @@
         <w:t xml:space="preserve">Joo, R., Bertrand, S., Tam, J., and Fablet, R. 2013. Hidden Markov models: the best models for forager movements? PLOS ONE, 8: e71246.</w:t>
       </w:r>
     </w:p>
-    <w:bookmarkEnd w:id="77"/>
-    <w:bookmarkStart w:id="78" w:name="ref-Joo2014"/>
+    <w:bookmarkEnd w:id="76"/>
+    <w:bookmarkStart w:id="77" w:name="ref-Joo2014"/>
     <w:p>
       <w:pPr>
         <w:pStyle w:val="Bibliography"/>
@@ -18214,8 +18126,8 @@
         <w:t xml:space="preserve">2014. Ecosystem scenarios shape fishing spatial behavior. The case of the anchovy fishery in the northern Humboldt Current system. Progress in Oceanography, 128: 60–73.</w:t>
       </w:r>
     </w:p>
-    <w:bookmarkEnd w:id="78"/>
-    <w:bookmarkStart w:id="80" w:name="ref-Joo2018"/>
+    <w:bookmarkEnd w:id="77"/>
+    <w:bookmarkStart w:id="79" w:name="ref-Joo2018"/>
     <w:p>
       <w:pPr>
         <w:pStyle w:val="Bibliography"/>
@@ -18226,7 +18138,7 @@
       <w:r>
         <w:t xml:space="preserve"> </w:t>
       </w:r>
-      <w:hyperlink r:id="rId79">
+      <w:hyperlink r:id="rId78">
         <w:r>
           <w:rPr>
             <w:rStyle w:val="Hyperlink"/>
@@ -18241,8 +18153,8 @@
         <w:t xml:space="preserve">(Accessed 7 January 2019).</w:t>
       </w:r>
     </w:p>
-    <w:bookmarkEnd w:id="80"/>
-    <w:bookmarkStart w:id="82" w:name="ref-Rmixmod"/>
+    <w:bookmarkEnd w:id="79"/>
+    <w:bookmarkStart w:id="81" w:name="ref-Rmixmod"/>
     <w:p>
       <w:pPr>
         <w:pStyle w:val="Bibliography"/>
@@ -18253,7 +18165,7 @@
       <w:r>
         <w:t xml:space="preserve"> </w:t>
       </w:r>
-      <w:hyperlink r:id="rId81">
+      <w:hyperlink r:id="rId80">
         <w:r>
           <w:rPr>
             <w:rStyle w:val="Hyperlink"/>
@@ -18265,14 +18177,24 @@
         <w:t xml:space="preserve">.</w:t>
       </w:r>
     </w:p>
-    <w:bookmarkEnd w:id="82"/>
-    <w:bookmarkStart w:id="83" w:name="ref-Long2013"/>
+    <w:bookmarkEnd w:id="81"/>
+    <w:bookmarkStart w:id="82" w:name="ref-Long2013"/>
     <w:p>
       <w:pPr>
         <w:pStyle w:val="Bibliography"/>
       </w:pPr>
       <w:r>
         <w:t xml:space="preserve">Long, J. A., and Nelson, T. A. 2013. Measuring Dynamic Interaction in Movement Data. Transactions in GIS, 17: 62–77.</w:t>
+      </w:r>
+    </w:p>
+    <w:bookmarkEnd w:id="82"/>
+    <w:bookmarkStart w:id="83" w:name="ref-RvmsR"/>
+    <w:p>
+      <w:pPr>
+        <w:pStyle w:val="Bibliography"/>
+      </w:pPr>
+      <w:r>
+        <w:t xml:space="preserve">Marin, P., and Joo, R. 2021. VmsR: For analysing vms data.</w:t>
       </w:r>
     </w:p>
     <w:bookmarkEnd w:id="83"/>

</xml_diff>